<commit_message>
configure SWCLK idle = low
</commit_message>
<xml_diff>
--- a/docs/word/AN8001_MM32LINK_MINI_User_Guide_EN.docx
+++ b/docs/word/AN8001_MM32LINK_MINI_User_Guide_EN.docx
@@ -146,7 +146,6 @@
                               </w:rPr>
                               <w:t xml:space="preserve"> </w:t>
                             </w:r>
-                            <w:proofErr w:type="gramStart"/>
                             <w:r>
                               <w:rPr>
                                 <w:b/>
@@ -196,7 +195,6 @@
                               </w:rPr>
                               <w:t>2</w:t>
                             </w:r>
-                            <w:proofErr w:type="gramEnd"/>
                             <w:r>
                               <w:rPr>
                                 <w:b/>
@@ -344,7 +342,6 @@
                         </w:rPr>
                         <w:t xml:space="preserve"> </w:t>
                       </w:r>
-                      <w:proofErr w:type="gramStart"/>
                       <w:r>
                         <w:rPr>
                           <w:b/>
@@ -394,7 +391,6 @@
                         </w:rPr>
                         <w:t>2</w:t>
                       </w:r>
-                      <w:proofErr w:type="gramEnd"/>
                       <w:r>
                         <w:rPr>
                           <w:b/>
@@ -872,6 +868,18 @@
         </w:rPr>
         <w:t>uide</w:t>
       </w:r>
+    </w:p>
+    <w:p>
+      <w:pPr>
+        <w:ind w:left="0"/>
+        <w:jc w:val="left"/>
+        <w:rPr>
+          <w:b/>
+          <w:bCs/>
+          <w:sz w:val="44"/>
+          <w:szCs w:val="44"/>
+        </w:rPr>
+      </w:pPr>
     </w:p>
     <w:p>
       <w:pPr>
@@ -992,42 +1000,6 @@
         <w:rPr>
           <w:b/>
           <w:bCs/>
-          <w:sz w:val="44"/>
-          <w:szCs w:val="44"/>
-        </w:rPr>
-      </w:pPr>
-    </w:p>
-    <w:p>
-      <w:pPr>
-        <w:ind w:left="0"/>
-        <w:jc w:val="left"/>
-        <w:rPr>
-          <w:b/>
-          <w:bCs/>
-          <w:sz w:val="44"/>
-          <w:szCs w:val="44"/>
-        </w:rPr>
-      </w:pPr>
-    </w:p>
-    <w:p>
-      <w:pPr>
-        <w:ind w:left="0"/>
-        <w:jc w:val="left"/>
-        <w:rPr>
-          <w:b/>
-          <w:bCs/>
-          <w:sz w:val="44"/>
-          <w:szCs w:val="44"/>
-        </w:rPr>
-      </w:pPr>
-    </w:p>
-    <w:p>
-      <w:pPr>
-        <w:ind w:left="0"/>
-        <w:jc w:val="left"/>
-        <w:rPr>
-          <w:b/>
-          <w:bCs/>
           <w:sz w:val="30"/>
           <w:szCs w:val="30"/>
         </w:rPr>
@@ -1188,6 +1160,13 @@
       <w:pPr>
         <w:pStyle w:val="a8"/>
         <w:ind w:left="0"/>
+      </w:pPr>
+    </w:p>
+    <w:p>
+      <w:pPr>
+        <w:pStyle w:val="a8"/>
+        <w:ind w:left="0"/>
+        <w:jc w:val="center"/>
         <w:sectPr>
           <w:headerReference w:type="even" r:id="rId12"/>
           <w:headerReference w:type="default" r:id="rId13"/>
@@ -1198,6 +1177,55 @@
           <w:cols w:space="720"/>
         </w:sectPr>
       </w:pPr>
+      <w:r>
+        <w:rPr>
+          <w:noProof/>
+        </w:rPr>
+        <w:drawing>
+          <wp:inline distT="0" distB="0" distL="0" distR="0" wp14:anchorId="091B50C3" wp14:editId="77F5FC3D">
+            <wp:extent cx="2445385" cy="1610360"/>
+            <wp:effectExtent l="0" t="0" r="0" b="8890"/>
+            <wp:docPr id="12" name="图片 12"/>
+            <wp:cNvGraphicFramePr/>
+            <a:graphic xmlns:a="http://schemas.openxmlformats.org/drawingml/2006/main">
+              <a:graphicData uri="http://schemas.openxmlformats.org/drawingml/2006/picture">
+                <pic:pic xmlns:pic="http://schemas.openxmlformats.org/drawingml/2006/picture">
+                  <pic:nvPicPr>
+                    <pic:cNvPr id="17" name="图片 17"/>
+                    <pic:cNvPicPr/>
+                  </pic:nvPicPr>
+                  <pic:blipFill>
+                    <a:blip r:embed="rId16" cstate="print">
+                      <a:extLst>
+                        <a:ext uri="{28A0092B-C50C-407E-A947-70E740481C1C}">
+                          <a14:useLocalDpi xmlns:a14="http://schemas.microsoft.com/office/drawing/2010/main" val="0"/>
+                        </a:ext>
+                      </a:extLst>
+                    </a:blip>
+                    <a:srcRect/>
+                    <a:stretch>
+                      <a:fillRect/>
+                    </a:stretch>
+                  </pic:blipFill>
+                  <pic:spPr bwMode="auto">
+                    <a:xfrm>
+                      <a:off x="0" y="0"/>
+                      <a:ext cx="2445385" cy="1610360"/>
+                    </a:xfrm>
+                    <a:prstGeom prst="rect">
+                      <a:avLst/>
+                    </a:prstGeom>
+                    <a:noFill/>
+                    <a:ln>
+                      <a:noFill/>
+                    </a:ln>
+                  </pic:spPr>
+                </pic:pic>
+              </a:graphicData>
+            </a:graphic>
+          </wp:inline>
+        </w:drawing>
+      </w:r>
     </w:p>
     <w:p>
       <w:pPr>
@@ -2514,7 +2542,6 @@
               <w:ind w:left="0"/>
               <w:jc w:val="left"/>
               <w:rPr>
-                <w:rFonts w:hint="eastAsia"/>
                 <w:sz w:val="18"/>
                 <w:szCs w:val="18"/>
               </w:rPr>
@@ -2545,7 +2572,7 @@
               <w:ind w:left="0"/>
               <w:jc w:val="left"/>
               <w:rPr>
-                <w:rFonts w:ascii="宋体" w:hAnsi="宋体" w:hint="eastAsia"/>
+                <w:rFonts w:ascii="宋体" w:hAnsi="宋体"/>
                 <w:color w:val="0070C0"/>
                 <w:sz w:val="18"/>
                 <w:szCs w:val="18"/>
@@ -2586,7 +2613,6 @@
               <w:ind w:left="0"/>
               <w:jc w:val="left"/>
               <w:rPr>
-                <w:rFonts w:hint="eastAsia"/>
                 <w:sz w:val="18"/>
                 <w:szCs w:val="18"/>
               </w:rPr>
@@ -2707,7 +2733,6 @@
               <w:ind w:left="0"/>
               <w:jc w:val="left"/>
               <w:rPr>
-                <w:rFonts w:hint="eastAsia"/>
                 <w:sz w:val="18"/>
                 <w:szCs w:val="18"/>
               </w:rPr>
@@ -3264,7 +3289,7 @@
                     </pic:cNvPicPr>
                   </pic:nvPicPr>
                   <pic:blipFill>
-                    <a:blip r:embed="rId16">
+                    <a:blip r:embed="rId17">
                       <a:extLst>
                         <a:ext uri="{28A0092B-C50C-407E-A947-70E740481C1C}">
                           <a14:useLocalDpi xmlns:a14="http://schemas.microsoft.com/office/drawing/2010/main" val="0"/>
@@ -3398,11 +3423,6 @@
       </w:r>
     </w:p>
     <w:p>
-      <w:pPr>
-        <w:rPr>
-          <w:rFonts w:hint="eastAsia"/>
-        </w:rPr>
-      </w:pPr>
       <w:r>
         <w:t xml:space="preserve">The device serial number of MM32-LINK Series is encoded in </w:t>
       </w:r>
@@ -3947,9 +3967,6 @@
     <w:p>
       <w:pPr>
         <w:jc w:val="center"/>
-        <w:rPr>
-          <w:rFonts w:hint="eastAsia"/>
-        </w:rPr>
       </w:pPr>
       <w:r>
         <w:rPr>
@@ -3971,7 +3988,7 @@
                     <pic:cNvPicPr/>
                   </pic:nvPicPr>
                   <pic:blipFill>
-                    <a:blip r:embed="rId17"/>
+                    <a:blip r:embed="rId18"/>
                     <a:stretch>
                       <a:fillRect/>
                     </a:stretch>
@@ -4492,7 +4509,6 @@
               </w:rPr>
               <w:t xml:space="preserve"> </w:t>
             </w:r>
-            <w:proofErr w:type="gramStart"/>
             <w:r>
               <w:rPr>
                 <w:sz w:val="18"/>
@@ -4513,15 +4529,7 @@
                 <w:sz w:val="18"/>
                 <w:szCs w:val="18"/>
               </w:rPr>
-              <w:t>[</w:t>
-            </w:r>
-            <w:proofErr w:type="gramEnd"/>
-            <w:r>
-              <w:rPr>
-                <w:sz w:val="18"/>
-                <w:szCs w:val="18"/>
-              </w:rPr>
-              <w:t>3]</w:t>
+              <w:t>[3]</w:t>
             </w:r>
             <w:r>
               <w:rPr>
@@ -5184,7 +5192,7 @@
                     <pic:cNvPicPr/>
                   </pic:nvPicPr>
                   <pic:blipFill>
-                    <a:blip r:embed="rId18"/>
+                    <a:blip r:embed="rId19"/>
                     <a:stretch>
                       <a:fillRect/>
                     </a:stretch>
@@ -5280,7 +5288,7 @@
                     <pic:cNvPicPr/>
                   </pic:nvPicPr>
                   <pic:blipFill>
-                    <a:blip r:embed="rId19"/>
+                    <a:blip r:embed="rId20"/>
                     <a:stretch>
                       <a:fillRect/>
                     </a:stretch>
@@ -5398,7 +5406,7 @@
                     <pic:cNvPicPr/>
                   </pic:nvPicPr>
                   <pic:blipFill>
-                    <a:blip r:embed="rId20"/>
+                    <a:blip r:embed="rId21"/>
                     <a:stretch>
                       <a:fillRect/>
                     </a:stretch>
@@ -5695,7 +5703,7 @@
                     <pic:cNvPicPr/>
                   </pic:nvPicPr>
                   <pic:blipFill>
-                    <a:blip r:embed="rId21"/>
+                    <a:blip r:embed="rId22"/>
                     <a:stretch>
                       <a:fillRect/>
                     </a:stretch>
@@ -5828,9 +5836,6 @@
     <w:p>
       <w:pPr>
         <w:jc w:val="center"/>
-        <w:rPr>
-          <w:rFonts w:hint="eastAsia"/>
-        </w:rPr>
       </w:pPr>
       <w:r>
         <w:rPr>
@@ -5852,7 +5857,7 @@
                     <pic:cNvPicPr/>
                   </pic:nvPicPr>
                   <pic:blipFill>
-                    <a:blip r:embed="rId22"/>
+                    <a:blip r:embed="rId23"/>
                     <a:stretch>
                       <a:fillRect/>
                     </a:stretch>
@@ -5929,7 +5934,7 @@
                     <pic:cNvPicPr/>
                   </pic:nvPicPr>
                   <pic:blipFill>
-                    <a:blip r:embed="rId23"/>
+                    <a:blip r:embed="rId24"/>
                     <a:stretch>
                       <a:fillRect/>
                     </a:stretch>
@@ -6021,7 +6026,6 @@
         </w:numPr>
         <w:ind w:firstLineChars="0"/>
         <w:rPr>
-          <w:rFonts w:hint="eastAsia"/>
           <w:b/>
           <w:bCs/>
         </w:rPr>
@@ -6065,7 +6069,7 @@
                     <pic:cNvPicPr/>
                   </pic:nvPicPr>
                   <pic:blipFill>
-                    <a:blip r:embed="rId24"/>
+                    <a:blip r:embed="rId25"/>
                     <a:stretch>
                       <a:fillRect/>
                     </a:stretch>
@@ -6368,7 +6372,7 @@
                     <pic:cNvPicPr/>
                   </pic:nvPicPr>
                   <pic:blipFill>
-                    <a:blip r:embed="rId25"/>
+                    <a:blip r:embed="rId26"/>
                     <a:stretch>
                       <a:fillRect/>
                     </a:stretch>
@@ -7125,7 +7129,7 @@
                     <pic:cNvPicPr/>
                   </pic:nvPicPr>
                   <pic:blipFill>
-                    <a:blip r:embed="rId26"/>
+                    <a:blip r:embed="rId27"/>
                     <a:stretch>
                       <a:fillRect/>
                     </a:stretch>
@@ -7279,13 +7283,10 @@
         <w:ind w:left="1680"/>
       </w:pPr>
       <w:r>
-        <w:rPr>
-          <w:rFonts w:hint="eastAsia"/>
-        </w:rPr>
-        <w:t>3</w:t>
-      </w:r>
-      <w:r>
-        <w:t xml:space="preserve">.3V output enable(default): </w:t>
+        <w:t>5</w:t>
+      </w:r>
+      <w:r>
+        <w:t xml:space="preserve">V output enable(default): </w:t>
       </w:r>
       <w:r>
         <w:rPr>
@@ -7304,14 +7305,28 @@
           <w:i/>
           <w:iCs/>
         </w:rPr>
-        <w:t>VT_3V3.</w:t>
-      </w:r>
-      <w:r>
-        <w:rPr>
-          <w:rFonts w:hint="eastAsia"/>
+        <w:t>VT_</w:t>
+      </w:r>
+      <w:r>
+        <w:rPr>
           <w:i/>
           <w:iCs/>
         </w:rPr>
+        <w:t>5</w:t>
+      </w:r>
+      <w:r>
+        <w:rPr>
+          <w:i/>
+          <w:iCs/>
+        </w:rPr>
+        <w:t>V.</w:t>
+      </w:r>
+      <w:r>
+        <w:rPr>
+          <w:rFonts w:hint="eastAsia"/>
+          <w:i/>
+          <w:iCs/>
+        </w:rPr>
         <w:t>CFG</w:t>
       </w:r>
       <w:r>
@@ -7341,10 +7356,13 @@
         <w:ind w:left="1680"/>
       </w:pPr>
       <w:r>
-        <w:rPr>
-          <w:rFonts w:hint="eastAsia"/>
-        </w:rPr>
-        <w:t>5V</w:t>
+        <w:t>3.3</w:t>
+      </w:r>
+      <w:r>
+        <w:rPr>
+          <w:rFonts w:hint="eastAsia"/>
+        </w:rPr>
+        <w:t>V</w:t>
       </w:r>
       <w:r>
         <w:rPr>
@@ -7378,7 +7396,35 @@
           <w:i/>
           <w:iCs/>
         </w:rPr>
-        <w:t>VT_5V.</w:t>
+        <w:t>VT_</w:t>
+      </w:r>
+      <w:r>
+        <w:rPr>
+          <w:i/>
+          <w:iCs/>
+        </w:rPr>
+        <w:t>3</w:t>
+      </w:r>
+      <w:r>
+        <w:rPr>
+          <w:i/>
+          <w:iCs/>
+        </w:rPr>
+        <w:t>V</w:t>
+      </w:r>
+      <w:r>
+        <w:rPr>
+          <w:i/>
+          <w:iCs/>
+        </w:rPr>
+        <w:t>3</w:t>
+      </w:r>
+      <w:r>
+        <w:rPr>
+          <w:i/>
+          <w:iCs/>
+        </w:rPr>
+        <w:t>.</w:t>
       </w:r>
       <w:r>
         <w:rPr>
@@ -8378,9 +8424,9 @@
       </w:pPr>
     </w:p>
     <w:sectPr>
-      <w:headerReference w:type="even" r:id="rId27"/>
-      <w:headerReference w:type="default" r:id="rId28"/>
-      <w:footerReference w:type="default" r:id="rId29"/>
+      <w:headerReference w:type="even" r:id="rId28"/>
+      <w:headerReference w:type="default" r:id="rId29"/>
+      <w:footerReference w:type="default" r:id="rId30"/>
       <w:pgSz w:w="11910" w:h="16840"/>
       <w:pgMar w:top="1440" w:right="958" w:bottom="1440" w:left="958" w:header="686" w:footer="697" w:gutter="0"/>
       <w:cols w:space="720"/>

</xml_diff>